<commit_message>
Update: Inicio da documentação
</commit_message>
<xml_diff>
--- a/Documentos/Drescritivo-visao-projeto.docx
+++ b/Documentos/Drescritivo-visao-projeto.docx
@@ -229,6 +229,14 @@
           </wp:inline>
         </w:drawing>
       </w:r>
+      <w:r>
+        <w:rPr>
+          <w:color w:val="385623" w:themeColor="accent6" w:themeShade="80"/>
+        </w:rPr>
+        <w:t xml:space="preserve"> </w:t>
+      </w:r>
+      <w:bookmarkStart w:id="0" w:name="_GoBack"/>
+      <w:bookmarkEnd w:id="0"/>
     </w:p>
     <w:p>
       <w:pPr>
@@ -482,8 +490,6 @@
       <w:pPr>
         <w:pStyle w:val="Ttulo1"/>
       </w:pPr>
-      <w:bookmarkStart w:id="0" w:name="_GoBack"/>
-      <w:bookmarkEnd w:id="0"/>
       <w:r>
         <w:t>2. Cronograma m</w:t>
       </w:r>
@@ -2960,7 +2966,7 @@
 </file>
 
 <file path=customXml/itemProps1.xml><?xml version="1.0" encoding="utf-8"?>
-<ds:datastoreItem xmlns:ds="http://schemas.openxmlformats.org/officeDocument/2006/customXml" ds:itemID="{40A7B477-4682-4714-87DF-DBE7B8883C27}">
+<ds:datastoreItem xmlns:ds="http://schemas.openxmlformats.org/officeDocument/2006/customXml" ds:itemID="{8F2CD8AC-41F9-4A0A-8E4E-41A1F2E682CD}">
   <ds:schemaRefs>
     <ds:schemaRef ds:uri="http://schemas.openxmlformats.org/officeDocument/2006/bibliography"/>
   </ds:schemaRefs>

</xml_diff>